<commit_message>
with Proposal doc added
</commit_message>
<xml_diff>
--- a/Project_Proposal.docx
+++ b/Project_Proposal.docx
@@ -453,7 +453,7 @@
     </w:lvl>
   </w:abstractNum>
   <w:abstractNum w:abstractNumId="990">
-    <w:nsid w:val="d5b41d42"/>
+    <w:nsid w:val="ec1f2639"/>
     <w:multiLevelType w:val="multilevel"/>
     <w:lvl w:ilvl="0">
       <w:numFmt w:val="bullet"/>
@@ -534,7 +534,7 @@
     </w:lvl>
   </w:abstractNum>
   <w:abstractNum w:abstractNumId="991">
-    <w:nsid w:val="d258fcfd"/>
+    <w:nsid w:val="84950984"/>
     <w:multiLevelType w:val="multilevel"/>
     <w:lvl w:ilvl="0">
       <w:numFmt w:val="bullet"/>

</xml_diff>